<commit_message>
Add LaTex report and figures.
</commit_message>
<xml_diff>
--- a/Documentation/Final Report/guidelinesFinalReport.docx
+++ b/Documentation/Final Report/guidelinesFinalReport.docx
@@ -208,21 +208,7 @@
         <w:rPr>
           <w:lang w:val="en-AU"/>
         </w:rPr>
-        <w:t xml:space="preserve">The capstone project is done as the culmination of your </w:t>
-      </w:r>
-      <w:proofErr w:type="gramStart"/>
-      <w:r>
-        <w:rPr>
-          <w:lang w:val="en-AU"/>
-        </w:rPr>
-        <w:t>three year</w:t>
-      </w:r>
-      <w:proofErr w:type="gramEnd"/>
-      <w:r>
-        <w:rPr>
-          <w:lang w:val="en-AU"/>
-        </w:rPr>
-        <w:t xml:space="preserve"> study of Computer Science. It is the development of a real application that draws on all your knowledge of the field gained </w:t>
+        <w:t xml:space="preserve">The capstone project is done as the culmination of your three year study of Computer Science. It is the development of a real application that draws on all your knowledge of the field gained </w:t>
       </w:r>
       <w:r>
         <w:rPr>
@@ -283,21 +269,7 @@
         <w:rPr>
           <w:lang w:val="en-AU"/>
         </w:rPr>
-        <w:t xml:space="preserve">different font. </w:t>
-      </w:r>
-      <w:proofErr w:type="gramStart"/>
-      <w:r>
-        <w:rPr>
-          <w:lang w:val="en-AU"/>
-        </w:rPr>
-        <w:t>So</w:t>
-      </w:r>
-      <w:proofErr w:type="gramEnd"/>
-      <w:r>
-        <w:rPr>
-          <w:lang w:val="en-AU"/>
-        </w:rPr>
-        <w:t xml:space="preserve"> use ‘Emphasis’ style for </w:t>
+        <w:t xml:space="preserve">different font. So use ‘Emphasis’ style for </w:t>
       </w:r>
       <w:r>
         <w:rPr>
@@ -397,21 +369,7 @@
         <w:rPr>
           <w:lang w:val="en-AU"/>
         </w:rPr>
-        <w:t xml:space="preserve"> This document shows the format we </w:t>
-      </w:r>
-      <w:proofErr w:type="gramStart"/>
-      <w:r>
-        <w:rPr>
-          <w:lang w:val="en-AU"/>
-        </w:rPr>
-        <w:t>expect</w:t>
-      </w:r>
-      <w:proofErr w:type="gramEnd"/>
-      <w:r>
-        <w:rPr>
-          <w:lang w:val="en-AU"/>
-        </w:rPr>
-        <w:t xml:space="preserve"> and you </w:t>
+        <w:t xml:space="preserve"> This document shows the format we expect and you </w:t>
       </w:r>
       <w:r>
         <w:rPr>
@@ -499,21 +457,7 @@
         <w:rPr>
           <w:rStyle w:val="Emphasis"/>
         </w:rPr>
-        <w:t xml:space="preserve">Your final </w:t>
-      </w:r>
-      <w:proofErr w:type="spellStart"/>
-      <w:r>
-        <w:rPr>
-          <w:rStyle w:val="Emphasis"/>
-        </w:rPr>
-        <w:t>handin</w:t>
-      </w:r>
-      <w:proofErr w:type="spellEnd"/>
-      <w:r>
-        <w:rPr>
-          <w:rStyle w:val="Emphasis"/>
-        </w:rPr>
-        <w:t xml:space="preserve"> in each case will be a pdf document.</w:t>
+        <w:t>Your final handin in each case will be a pdf document.</w:t>
       </w:r>
       <w:r>
         <w:rPr>
@@ -550,21 +494,7 @@
         <w:rPr>
           <w:lang w:val="en-AU"/>
         </w:rPr>
-        <w:t xml:space="preserve">or </w:t>
-      </w:r>
-      <w:proofErr w:type="gramStart"/>
-      <w:r>
-        <w:rPr>
-          <w:lang w:val="en-AU"/>
-        </w:rPr>
-        <w:t>LibreOffice</w:t>
-      </w:r>
-      <w:proofErr w:type="gramEnd"/>
-      <w:r>
-        <w:rPr>
-          <w:lang w:val="en-AU"/>
-        </w:rPr>
-        <w:t xml:space="preserve"> </w:t>
+        <w:t xml:space="preserve">or LibreOffice </w:t>
       </w:r>
       <w:r>
         <w:rPr>
@@ -731,21 +661,7 @@
         <w:rPr>
           <w:lang w:val="en-AU"/>
         </w:rPr>
-        <w:t xml:space="preserve">Managing numbered headings and outline numbering in anything but the simplest of Microsoft Word documents can easily drive you crazy. You seem to go </w:t>
-      </w:r>
-      <w:proofErr w:type="gramStart"/>
-      <w:r>
-        <w:rPr>
-          <w:lang w:val="en-AU"/>
-        </w:rPr>
-        <w:t>round</w:t>
-      </w:r>
-      <w:proofErr w:type="gramEnd"/>
-      <w:r>
-        <w:rPr>
-          <w:lang w:val="en-AU"/>
-        </w:rPr>
-        <w:t xml:space="preserve"> and round in circles, and never end up with what you want. And just when you get close, it falls to pieces.</w:t>
+        <w:t>Managing numbered headings and outline numbering in anything but the simplest of Microsoft Word documents can easily drive you crazy. You seem to go round and round in circles, and never end up with what you want. And just when you get close, it falls to pieces.</w:t>
       </w:r>
     </w:p>
     <w:p>
@@ -773,7 +689,6 @@
         <w:rPr>
           <w:lang w:val="en-AU"/>
         </w:rPr>
-        <w:lastRenderedPageBreak/>
         <w:t>The summary of the advice is:</w:t>
       </w:r>
     </w:p>
@@ -959,21 +874,7 @@
         <w:rPr>
           <w:lang w:val="en-AU"/>
         </w:rPr>
-        <w:t xml:space="preserve">If you think there is something special about the kind of </w:t>
-      </w:r>
-      <w:proofErr w:type="gramStart"/>
-      <w:r>
-        <w:rPr>
-          <w:lang w:val="en-AU"/>
-        </w:rPr>
-        <w:t>problem</w:t>
-      </w:r>
-      <w:proofErr w:type="gramEnd"/>
-      <w:r>
-        <w:rPr>
-          <w:lang w:val="en-AU"/>
-        </w:rPr>
-        <w:t xml:space="preserve"> you tackled that your reader needs to know up front then this is where you say it.</w:t>
+        <w:t>If you think there is something special about the kind of problem you tackled that your reader needs to know up front then this is where you say it.</w:t>
       </w:r>
     </w:p>
     <w:p>
@@ -1245,21 +1146,7 @@
         <w:rPr>
           <w:lang w:val="en-AU" w:eastAsia="en-AU"/>
         </w:rPr>
-        <w:t xml:space="preserve">You must present the overall architecture of the system together with an architecture diagram. You may choose what kind of diagram best suits your </w:t>
-      </w:r>
-      <w:proofErr w:type="gramStart"/>
-      <w:r>
-        <w:rPr>
-          <w:lang w:val="en-AU" w:eastAsia="en-AU"/>
-        </w:rPr>
-        <w:t>project</w:t>
-      </w:r>
-      <w:proofErr w:type="gramEnd"/>
-      <w:r>
-        <w:rPr>
-          <w:lang w:val="en-AU" w:eastAsia="en-AU"/>
-        </w:rPr>
-        <w:t xml:space="preserve"> but we would expect a layered architecture diagram (see Figure 1) unless there is a good reason for some other kind of diagram. It need not be a formal UML diagram as long as it conveys all the necessary information clearly.</w:t>
+        <w:t>You must present the overall architecture of the system together with an architecture diagram. You may choose what kind of diagram best suits your project but we would expect a layered architecture diagram (see Figure 1) unless there is a good reason for some other kind of diagram. It need not be a formal UML diagram as long as it conveys all the necessary information clearly.</w:t>
       </w:r>
     </w:p>
     <w:p>
@@ -1340,9 +1227,9 @@
       </w:pPr>
       <w:r>
         <w:rPr>
-          <w:lang w:val="en-AU" w:eastAsia="en-AU"/>
-        </w:rPr>
-        <w:lastRenderedPageBreak/>
+          <w:noProof/>
+          <w:lang w:val="en-AU" w:eastAsia="en-AU"/>
+        </w:rPr>
         <w:object w:dxaOrig="1440" w:dyaOrig="1440" w14:anchorId="47DC21DF">
           <v:shapetype id="_x0000_t75" coordsize="21600,21600" o:spt="75" o:preferrelative="t" path="m@4@5l@4@11@9@11@9@5xe" filled="f" stroked="f">
             <v:stroke joinstyle="miter"/>
@@ -1368,7 +1255,7 @@
             <v:shadow color="#ccecff"/>
             <w10:wrap type="topAndBottom" anchory="margin"/>
           </v:shape>
-          <o:OLEObject Type="Embed" ProgID="Visio.Drawing.11" ShapeID="Object 4" DrawAspect="Content" ObjectID="_1629198648" r:id="rId13"/>
+          <o:OLEObject Type="Embed" ProgID="Visio.Drawing.11" ShapeID="Object 4" DrawAspect="Content" ObjectID="_1629462324" r:id="rId13"/>
         </w:object>
       </w:r>
       <w:r>
@@ -1855,21 +1742,7 @@
         <w:rPr>
           <w:lang w:val="en-AU" w:eastAsia="en-AU"/>
         </w:rPr>
-        <w:t xml:space="preserve">If you had user </w:t>
-      </w:r>
-      <w:proofErr w:type="gramStart"/>
-      <w:r>
-        <w:rPr>
-          <w:lang w:val="en-AU" w:eastAsia="en-AU"/>
-        </w:rPr>
-        <w:t>tests</w:t>
-      </w:r>
-      <w:proofErr w:type="gramEnd"/>
-      <w:r>
-        <w:rPr>
-          <w:lang w:val="en-AU" w:eastAsia="en-AU"/>
-        </w:rPr>
-        <w:t xml:space="preserve"> then say what you did and what the results were.</w:t>
+        <w:t>If you had user tests then say what you did and what the results were.</w:t>
       </w:r>
       <w:r>
         <w:rPr>
@@ -2327,21 +2200,7 @@
         <w:rPr>
           <w:lang w:val="en-AU" w:eastAsia="en-AU"/>
         </w:rPr>
-        <w:t xml:space="preserve">Follow your table of results with a </w:t>
-      </w:r>
-      <w:proofErr w:type="gramStart"/>
-      <w:r>
-        <w:rPr>
-          <w:lang w:val="en-AU" w:eastAsia="en-AU"/>
-        </w:rPr>
-        <w:t>discussions</w:t>
-      </w:r>
-      <w:proofErr w:type="gramEnd"/>
-      <w:r>
-        <w:rPr>
-          <w:lang w:val="en-AU" w:eastAsia="en-AU"/>
-        </w:rPr>
-        <w:t xml:space="preserve"> of them highlighting how useful and usable your system is for its intended purpose.</w:t>
+        <w:t>Follow your table of results with a discussions of them highlighting how useful and usable your system is for its intended purpose.</w:t>
       </w:r>
     </w:p>
     <w:p>
@@ -2395,21 +2254,7 @@
         <w:rPr>
           <w:lang w:val="en-AU" w:eastAsia="en-AU"/>
         </w:rPr>
-        <w:t xml:space="preserve">If your system is interactive and has a good user interface with context dependent </w:t>
-      </w:r>
-      <w:proofErr w:type="gramStart"/>
-      <w:r>
-        <w:rPr>
-          <w:lang w:val="en-AU" w:eastAsia="en-AU"/>
-        </w:rPr>
-        <w:t>help</w:t>
-      </w:r>
-      <w:proofErr w:type="gramEnd"/>
-      <w:r>
-        <w:rPr>
-          <w:lang w:val="en-AU" w:eastAsia="en-AU"/>
-        </w:rPr>
-        <w:t xml:space="preserve"> then this can be </w:t>
+        <w:t xml:space="preserve">If your system is interactive and has a good user interface with context dependent help then this can be </w:t>
       </w:r>
       <w:r>
         <w:rPr>
@@ -2427,21 +2272,7 @@
         <w:rPr>
           <w:lang w:val="en-AU" w:eastAsia="en-AU"/>
         </w:rPr>
-        <w:t xml:space="preserve">If your system is to be </w:t>
-      </w:r>
-      <w:proofErr w:type="gramStart"/>
-      <w:r>
-        <w:rPr>
-          <w:lang w:val="en-AU" w:eastAsia="en-AU"/>
-        </w:rPr>
-        <w:t>extended</w:t>
-      </w:r>
-      <w:proofErr w:type="gramEnd"/>
-      <w:r>
-        <w:rPr>
-          <w:lang w:val="en-AU" w:eastAsia="en-AU"/>
-        </w:rPr>
-        <w:t xml:space="preserve"> then you might want to include a technical API manual.</w:t>
+        <w:t>If your system is to be extended then you might want to include a technical API manual.</w:t>
       </w:r>
     </w:p>
     <w:p>
@@ -2645,21 +2476,7 @@
         <w:rPr>
           <w:lang w:val="en-AU" w:eastAsia="en-AU"/>
         </w:rPr>
-        <w:t xml:space="preserve">If you need to give </w:t>
-      </w:r>
-      <w:proofErr w:type="gramStart"/>
-      <w:r>
-        <w:rPr>
-          <w:lang w:val="en-AU" w:eastAsia="en-AU"/>
-        </w:rPr>
-        <w:t>references</w:t>
-      </w:r>
-      <w:proofErr w:type="gramEnd"/>
-      <w:r>
-        <w:rPr>
-          <w:lang w:val="en-AU" w:eastAsia="en-AU"/>
-        </w:rPr>
-        <w:t xml:space="preserve"> ensure that the following information is included:</w:t>
+        <w:t>If you need to give references ensure that the following information is included:</w:t>
       </w:r>
     </w:p>
     <w:p>
@@ -2815,21 +2632,7 @@
         <w:rPr>
           <w:lang w:val="en-AU"/>
         </w:rPr>
-        <w:t xml:space="preserve">Internet source: Author’s surname, author’s initial. (Year of publication) Title of source. </w:t>
-      </w:r>
-      <w:proofErr w:type="spellStart"/>
-      <w:r>
-        <w:rPr>
-          <w:lang w:val="en-AU"/>
-        </w:rPr>
-        <w:t>url</w:t>
-      </w:r>
-      <w:proofErr w:type="spellEnd"/>
-      <w:r>
-        <w:rPr>
-          <w:lang w:val="en-AU"/>
-        </w:rPr>
-        <w:t xml:space="preserve"> (retrieved date).</w:t>
+        <w:t>Internet source: Author’s surname, author’s initial. (Year of publication) Title of source. url (retrieved date).</w:t>
       </w:r>
     </w:p>
     <w:sectPr>
@@ -6097,12 +5900,6 @@
     <w:lsdException w:name="Book Title" w:uiPriority="33" w:qFormat="1"/>
     <w:lsdException w:name="Bibliography" w:semiHidden="1" w:uiPriority="37" w:unhideWhenUsed="1"/>
     <w:lsdException w:name="TOC Heading" w:semiHidden="1" w:uiPriority="39" w:unhideWhenUsed="1" w:qFormat="1"/>
-    <w:lsdException w:name="Plain Table 4" w:semiHidden="1" w:unhideWhenUsed="1"/>
-    <w:lsdException w:name="Plain Table 5" w:semiHidden="1" w:unhideWhenUsed="1"/>
-    <w:lsdException w:name="Grid Table Light" w:semiHidden="1" w:unhideWhenUsed="1"/>
-    <w:lsdException w:name="Grid Table 1 Light" w:semiHidden="1" w:unhideWhenUsed="1"/>
-    <w:lsdException w:name="Grid Table 2" w:semiHidden="1" w:unhideWhenUsed="1"/>
-    <w:lsdException w:name="Grid Table 3" w:semiHidden="1" w:unhideWhenUsed="1"/>
     <w:lsdException w:name="Grid Table 4" w:uiPriority="49"/>
     <w:lsdException w:name="Grid Table 5 Dark" w:uiPriority="50"/>
     <w:lsdException w:name="Grid Table 6 Colorful" w:uiPriority="51"/>
@@ -7227,7 +7024,7 @@
 </file>
 
 <file path=customXml/itemProps1.xml><?xml version="1.0" encoding="utf-8"?>
-<ds:datastoreItem xmlns:ds="http://schemas.openxmlformats.org/officeDocument/2006/customXml" ds:itemID="{AEBF8271-CA9A-B04C-9AE9-1A445A9B026D}">
+<ds:datastoreItem xmlns:ds="http://schemas.openxmlformats.org/officeDocument/2006/customXml" ds:itemID="{A6640C5C-D931-E842-8698-6B28B4BA5890}">
   <ds:schemaRefs>
     <ds:schemaRef ds:uri="http://schemas.openxmlformats.org/officeDocument/2006/bibliography"/>
   </ds:schemaRefs>

</xml_diff>